<commit_message>
some file and folder created about database course.
</commit_message>
<xml_diff>
--- a/Database&az/Term3/AzDatabase.docx
+++ b/Database&az/Term3/AzDatabase.docx
@@ -174,7 +174,6 @@
           <w:rtl/>
           <w:lang w:bidi="fa-IR"/>
         </w:rPr>
-        <w:lastRenderedPageBreak/>
         <w:t>آزمایشگاه پایگاه داده</w:t>
       </w:r>
     </w:p>
@@ -387,6 +386,17 @@
       <w:pPr>
         <w:bidi/>
         <w:jc w:val="both"/>
+        <w:rPr>
+          <w:rFonts w:ascii="Vazir" w:hAnsi="Vazir" w:cs="Vazir"/>
+          <w:b/>
+          <w:bCs/>
+          <w:sz w:val="28"/>
+          <w:szCs w:val="28"/>
+          <w:rtl/>
+          <w:lang w:bidi="fa-IR"/>
+        </w:rPr>
+      </w:pPr>
+      <w:r>
         <w:rPr>
           <w:rFonts w:ascii="Vazir" w:hAnsi="Vazir" w:cs="Vazir" w:hint="cs"/>
           <w:b/>
@@ -396,14 +406,37 @@
           <w:rtl/>
           <w:lang w:bidi="fa-IR"/>
         </w:rPr>
-      </w:pPr>
-      <w:r>
-        <w:rPr>
-          <w:rFonts w:ascii="Vazir" w:hAnsi="Vazir" w:cs="Vazir" w:hint="cs"/>
+        <w:t xml:space="preserve">استفاده از </w:t>
+      </w:r>
+      <w:r>
+        <w:rPr>
+          <w:rFonts w:ascii="Vazir" w:hAnsi="Vazir" w:cs="Vazir"/>
           <w:b/>
           <w:bCs/>
           <w:sz w:val="28"/>
           <w:szCs w:val="28"/>
+          <w:lang w:bidi="fa-IR"/>
+        </w:rPr>
+        <w:t>Aliases</w:t>
+      </w:r>
+    </w:p>
+    <w:p>
+      <w:pPr>
+        <w:bidi/>
+        <w:jc w:val="both"/>
+        <w:rPr>
+          <w:rFonts w:ascii="Vazir" w:hAnsi="Vazir" w:cs="Vazir"/>
+          <w:sz w:val="24"/>
+          <w:szCs w:val="24"/>
+          <w:rtl/>
+          <w:lang w:bidi="fa-IR"/>
+        </w:rPr>
+      </w:pPr>
+      <w:r>
+        <w:rPr>
+          <w:rFonts w:ascii="Vazir" w:hAnsi="Vazir" w:cs="Vazir" w:hint="cs"/>
+          <w:sz w:val="24"/>
+          <w:szCs w:val="24"/>
           <w:rtl/>
           <w:lang w:bidi="fa-IR"/>
         </w:rPr>
@@ -414,25 +447,12 @@
           <w:rFonts w:ascii="Vazir" w:hAnsi="Vazir" w:cs="Vazir"/>
           <w:b/>
           <w:bCs/>
-          <w:sz w:val="28"/>
-          <w:szCs w:val="28"/>
-          <w:lang w:bidi="fa-IR"/>
-        </w:rPr>
-        <w:t>Aliases</w:t>
-      </w:r>
-    </w:p>
-    <w:p>
-      <w:pPr>
-        <w:bidi/>
-        <w:jc w:val="both"/>
-        <w:rPr>
-          <w:rFonts w:ascii="Vazir" w:hAnsi="Vazir" w:cs="Vazir"/>
-          <w:sz w:val="24"/>
-          <w:szCs w:val="24"/>
-          <w:rtl/>
-          <w:lang w:bidi="fa-IR"/>
-        </w:rPr>
-      </w:pPr>
+          <w:sz w:val="24"/>
+          <w:szCs w:val="24"/>
+          <w:lang w:bidi="fa-IR"/>
+        </w:rPr>
+        <w:t>AS</w:t>
+      </w:r>
       <w:r>
         <w:rPr>
           <w:rFonts w:ascii="Vazir" w:hAnsi="Vazir" w:cs="Vazir" w:hint="cs"/>
@@ -441,19 +461,21 @@
           <w:rtl/>
           <w:lang w:bidi="fa-IR"/>
         </w:rPr>
-        <w:t xml:space="preserve">استفاده از </w:t>
-      </w:r>
-      <w:r>
-        <w:rPr>
-          <w:rFonts w:ascii="Vazir" w:hAnsi="Vazir" w:cs="Vazir"/>
-          <w:b/>
-          <w:bCs/>
-          <w:sz w:val="24"/>
-          <w:szCs w:val="24"/>
-          <w:lang w:bidi="fa-IR"/>
-        </w:rPr>
-        <w:t>AS</w:t>
-      </w:r>
+        <w:t xml:space="preserve"> به دو صورت است:</w:t>
+      </w:r>
+    </w:p>
+    <w:p>
+      <w:pPr>
+        <w:bidi/>
+        <w:jc w:val="both"/>
+        <w:rPr>
+          <w:rFonts w:ascii="Vazir" w:hAnsi="Vazir" w:cs="Vazir"/>
+          <w:sz w:val="24"/>
+          <w:szCs w:val="24"/>
+          <w:rtl/>
+          <w:lang w:bidi="fa-IR"/>
+        </w:rPr>
+      </w:pPr>
       <w:r>
         <w:rPr>
           <w:rFonts w:ascii="Vazir" w:hAnsi="Vazir" w:cs="Vazir" w:hint="cs"/>
@@ -462,21 +484,18 @@
           <w:rtl/>
           <w:lang w:bidi="fa-IR"/>
         </w:rPr>
-        <w:t xml:space="preserve"> به دو صورت است:</w:t>
-      </w:r>
-    </w:p>
-    <w:p>
-      <w:pPr>
-        <w:bidi/>
-        <w:jc w:val="both"/>
-        <w:rPr>
-          <w:rFonts w:ascii="Vazir" w:hAnsi="Vazir" w:cs="Vazir"/>
-          <w:sz w:val="24"/>
-          <w:szCs w:val="24"/>
-          <w:rtl/>
-          <w:lang w:bidi="fa-IR"/>
-        </w:rPr>
-      </w:pPr>
+        <w:t>یا قبل از اسم فیلد بکار میرود، که باعث می</w:t>
+      </w:r>
+      <w:r>
+        <w:rPr>
+          <w:rFonts w:ascii="Vazir" w:hAnsi="Vazir" w:cs="Vazir"/>
+          <w:sz w:val="24"/>
+          <w:szCs w:val="24"/>
+          <w:rtl/>
+          <w:lang w:bidi="fa-IR"/>
+        </w:rPr>
+        <w:softHyphen/>
+      </w:r>
       <w:r>
         <w:rPr>
           <w:rFonts w:ascii="Vazir" w:hAnsi="Vazir" w:cs="Vazir" w:hint="cs"/>
@@ -485,18 +504,21 @@
           <w:rtl/>
           <w:lang w:bidi="fa-IR"/>
         </w:rPr>
-        <w:t>یا قبل از اسم فیلد بکار میرود، که باعث می</w:t>
-      </w:r>
-      <w:r>
-        <w:rPr>
-          <w:rFonts w:ascii="Vazir" w:hAnsi="Vazir" w:cs="Vazir"/>
-          <w:sz w:val="24"/>
-          <w:szCs w:val="24"/>
-          <w:rtl/>
-          <w:lang w:bidi="fa-IR"/>
-        </w:rPr>
-        <w:softHyphen/>
-      </w:r>
+        <w:t>شود تا تمام داده های آن ستون به صورت موقتی آن مقدار باشد.</w:t>
+      </w:r>
+    </w:p>
+    <w:p>
+      <w:pPr>
+        <w:bidi/>
+        <w:jc w:val="both"/>
+        <w:rPr>
+          <w:rFonts w:ascii="Vazir" w:hAnsi="Vazir" w:cs="Vazir"/>
+          <w:sz w:val="24"/>
+          <w:szCs w:val="24"/>
+          <w:rtl/>
+          <w:lang w:bidi="fa-IR"/>
+        </w:rPr>
+      </w:pPr>
       <w:r>
         <w:rPr>
           <w:rFonts w:ascii="Vazir" w:hAnsi="Vazir" w:cs="Vazir" w:hint="cs"/>
@@ -505,13 +527,18 @@
           <w:rtl/>
           <w:lang w:bidi="fa-IR"/>
         </w:rPr>
-        <w:t>شود تا تمام داده های آن ستون به صورت موقتی آن مقدار باشد.</w:t>
-      </w:r>
-    </w:p>
-    <w:p>
-      <w:pPr>
-        <w:bidi/>
-        <w:jc w:val="both"/>
+        <w:t xml:space="preserve">یا اینکه بعد از نام فیلد به کار میرود که باعث میشود، نام فیلم در هنگام نمایش جدول در نتیجه متناسب با حرفی باشد که در </w:t>
+      </w:r>
+      <w:r>
+        <w:rPr>
+          <w:rFonts w:ascii="Vazir" w:hAnsi="Vazir" w:cs="Vazir"/>
+          <w:sz w:val="24"/>
+          <w:szCs w:val="24"/>
+          <w:lang w:bidi="fa-IR"/>
+        </w:rPr>
+        <w:t>as</w:t>
+      </w:r>
+      <w:r>
         <w:rPr>
           <w:rFonts w:ascii="Vazir" w:hAnsi="Vazir" w:cs="Vazir" w:hint="cs"/>
           <w:sz w:val="24"/>
@@ -519,6 +546,32 @@
           <w:rtl/>
           <w:lang w:bidi="fa-IR"/>
         </w:rPr>
+        <w:t xml:space="preserve"> نوشته شده است.</w:t>
+      </w:r>
+    </w:p>
+    <w:p>
+      <w:pPr>
+        <w:bidi/>
+        <w:jc w:val="both"/>
+        <w:rPr>
+          <w:rFonts w:ascii="Vazir" w:hAnsi="Vazir" w:cs="Vazir"/>
+          <w:sz w:val="24"/>
+          <w:szCs w:val="24"/>
+          <w:rtl/>
+          <w:lang w:bidi="fa-IR"/>
+        </w:rPr>
+      </w:pPr>
+    </w:p>
+    <w:p>
+      <w:pPr>
+        <w:bidi/>
+        <w:jc w:val="both"/>
+        <w:rPr>
+          <w:rFonts w:ascii="Vazir" w:hAnsi="Vazir" w:cs="Vazir"/>
+          <w:sz w:val="24"/>
+          <w:szCs w:val="24"/>
+          <w:lang w:bidi="fa-IR"/>
+        </w:rPr>
       </w:pPr>
       <w:r>
         <w:rPr>
@@ -528,17 +581,148 @@
           <w:rtl/>
           <w:lang w:bidi="fa-IR"/>
         </w:rPr>
-        <w:t xml:space="preserve">یا اینکه بعد از نام فیلد به کار میرود که باعث میشود، نام فیلم در هنگام نمایش جدول در نتیجه متناسب با حرفی باشد که در </w:t>
-      </w:r>
-      <w:r>
-        <w:rPr>
-          <w:rFonts w:ascii="Vazir" w:hAnsi="Vazir" w:cs="Vazir"/>
-          <w:sz w:val="24"/>
-          <w:szCs w:val="24"/>
-          <w:lang w:bidi="fa-IR"/>
-        </w:rPr>
-        <w:t>as</w:t>
-      </w:r>
+        <w:t>شرط هاي رنجي در اعداد و داده هاي زماني استفاده ميشوند.</w:t>
+      </w:r>
+    </w:p>
+    <w:p>
+      <w:pPr>
+        <w:bidi/>
+        <w:jc w:val="both"/>
+        <w:rPr>
+          <w:rFonts w:ascii="Vazir" w:hAnsi="Vazir" w:cs="Vazir"/>
+          <w:sz w:val="24"/>
+          <w:szCs w:val="24"/>
+          <w:lang w:bidi="fa-IR"/>
+        </w:rPr>
+      </w:pPr>
+    </w:p>
+    <w:p>
+      <w:pPr>
+        <w:bidi/>
+        <w:jc w:val="both"/>
+        <w:rPr>
+          <w:rFonts w:ascii="Vazir" w:hAnsi="Vazir" w:cs="Vazir"/>
+          <w:sz w:val="24"/>
+          <w:szCs w:val="24"/>
+          <w:lang w:bidi="fa-IR"/>
+        </w:rPr>
+      </w:pPr>
+      <w:r>
+        <w:rPr>
+          <w:rFonts w:ascii="Vazir" w:hAnsi="Vazir" w:cs="Vazir"/>
+          <w:sz w:val="24"/>
+          <w:szCs w:val="24"/>
+          <w:lang w:bidi="fa-IR"/>
+        </w:rPr>
+        <w:t>left(your column, number of string[1]) = ‘q’</w:t>
+      </w:r>
+    </w:p>
+    <w:p>
+      <w:pPr>
+        <w:bidi/>
+        <w:jc w:val="both"/>
+        <w:rPr>
+          <w:rFonts w:ascii="Vazir" w:hAnsi="Vazir" w:cs="Vazir"/>
+          <w:sz w:val="24"/>
+          <w:szCs w:val="24"/>
+          <w:lang w:bidi="fa-IR"/>
+        </w:rPr>
+      </w:pPr>
+      <w:r>
+        <w:rPr>
+          <w:rFonts w:ascii="Vazir" w:hAnsi="Vazir" w:cs="Vazir"/>
+          <w:sz w:val="24"/>
+          <w:szCs w:val="24"/>
+          <w:lang w:bidi="fa-IR"/>
+        </w:rPr>
+        <w:t>substrings</w:t>
+      </w:r>
+    </w:p>
+    <w:p>
+      <w:pPr>
+        <w:bidi/>
+        <w:jc w:val="both"/>
+        <w:rPr>
+          <w:rFonts w:ascii="Vazir" w:hAnsi="Vazir" w:cs="Vazir"/>
+          <w:sz w:val="24"/>
+          <w:szCs w:val="24"/>
+          <w:lang w:bidi="fa-IR"/>
+        </w:rPr>
+      </w:pPr>
+      <w:r>
+        <w:rPr>
+          <w:rFonts w:ascii="Vazir" w:hAnsi="Vazir" w:cs="Vazir"/>
+          <w:sz w:val="24"/>
+          <w:szCs w:val="24"/>
+          <w:lang w:bidi="fa-IR"/>
+        </w:rPr>
+        <w:t>__</w:t>
+      </w:r>
+      <w:proofErr w:type="spellStart"/>
+      <w:r>
+        <w:rPr>
+          <w:rFonts w:ascii="Vazir" w:hAnsi="Vazir" w:cs="Vazir"/>
+          <w:sz w:val="24"/>
+          <w:szCs w:val="24"/>
+          <w:lang w:bidi="fa-IR"/>
+        </w:rPr>
+        <w:t>slt</w:t>
+      </w:r>
+      <w:proofErr w:type="spellEnd"/>
+      <w:r>
+        <w:rPr>
+          <w:rFonts w:ascii="Vazir" w:hAnsi="Vazir" w:cs="Vazir"/>
+          <w:sz w:val="24"/>
+          <w:szCs w:val="24"/>
+          <w:lang w:bidi="fa-IR"/>
+        </w:rPr>
+        <w:t>__</w:t>
+      </w:r>
+    </w:p>
+    <w:p>
+      <w:pPr>
+        <w:bidi/>
+        <w:jc w:val="both"/>
+        <w:rPr>
+          <w:rFonts w:ascii="Vazir" w:hAnsi="Vazir" w:cs="Vazir"/>
+          <w:sz w:val="24"/>
+          <w:szCs w:val="24"/>
+          <w:lang w:bidi="fa-IR"/>
+        </w:rPr>
+      </w:pPr>
+      <w:proofErr w:type="spellStart"/>
+      <w:r>
+        <w:rPr>
+          <w:rFonts w:ascii="Vazir" w:hAnsi="Vazir" w:cs="Vazir"/>
+          <w:sz w:val="24"/>
+          <w:szCs w:val="24"/>
+          <w:lang w:bidi="fa-IR"/>
+        </w:rPr>
+        <w:t>s__t__F</w:t>
+      </w:r>
+      <w:proofErr w:type="spellEnd"/>
+      <w:r>
+        <w:rPr>
+          <w:rFonts w:ascii="Vazir" w:hAnsi="Vazir" w:cs="Vazir"/>
+          <w:sz w:val="24"/>
+          <w:szCs w:val="24"/>
+          <w:lang w:bidi="fa-IR"/>
+        </w:rPr>
+        <w:t>%</w:t>
+      </w:r>
+    </w:p>
+    <w:p>
+      <w:pPr>
+        <w:bidi/>
+        <w:jc w:val="both"/>
+        <w:rPr>
+          <w:rFonts w:ascii="Vazir" w:hAnsi="Vazir" w:cs="Vazir"/>
+          <w:sz w:val="24"/>
+          <w:szCs w:val="24"/>
+          <w:rtl/>
+          <w:lang w:bidi="fa-IR"/>
+        </w:rPr>
+      </w:pPr>
       <w:r>
         <w:rPr>
           <w:rFonts w:ascii="Vazir" w:hAnsi="Vazir" w:cs="Vazir" w:hint="cs"/>
@@ -547,8 +731,272 @@
           <w:rtl/>
           <w:lang w:bidi="fa-IR"/>
         </w:rPr>
-        <w:t xml:space="preserve"> نوشته شده است.</w:t>
-      </w:r>
+        <w:t>از ابتدا با اف شروع شود که هم توش اس و تي هم داشته باشد.</w:t>
+      </w:r>
+    </w:p>
+    <w:p>
+      <w:pPr>
+        <w:bidi/>
+        <w:jc w:val="both"/>
+        <w:rPr>
+          <w:rFonts w:ascii="Vazir" w:hAnsi="Vazir" w:cs="Vazir"/>
+          <w:sz w:val="24"/>
+          <w:szCs w:val="24"/>
+          <w:lang w:bidi="fa-IR"/>
+        </w:rPr>
+      </w:pPr>
+      <w:r>
+        <w:rPr>
+          <w:rFonts w:ascii="Vazir" w:hAnsi="Vazir" w:cs="Vazir"/>
+          <w:sz w:val="24"/>
+          <w:szCs w:val="24"/>
+          <w:lang w:bidi="fa-IR"/>
+        </w:rPr>
+        <w:t>regular expression or REGEXP</w:t>
+      </w:r>
+    </w:p>
+    <w:p>
+      <w:pPr>
+        <w:bidi/>
+        <w:jc w:val="both"/>
+        <w:rPr>
+          <w:rFonts w:ascii="Vazir" w:hAnsi="Vazir" w:cs="Vazir"/>
+          <w:sz w:val="24"/>
+          <w:szCs w:val="24"/>
+          <w:lang w:bidi="fa-IR"/>
+        </w:rPr>
+      </w:pPr>
+      <w:r>
+        <w:rPr>
+          <w:rFonts w:ascii="Vazir" w:hAnsi="Vazir" w:cs="Vazir"/>
+          <w:sz w:val="48"/>
+          <w:szCs w:val="48"/>
+          <w:lang w:bidi="fa-IR"/>
+        </w:rPr>
+        <w:t>‘^[QY]</w:t>
+      </w:r>
+      <w:r>
+        <w:rPr>
+          <w:rFonts w:ascii="Vazir" w:hAnsi="Vazir" w:cs="Vazir"/>
+          <w:sz w:val="48"/>
+          <w:szCs w:val="48"/>
+          <w:lang w:bidi="fa-IR"/>
+        </w:rPr>
+        <w:t>’</w:t>
+      </w:r>
+    </w:p>
+    <w:p>
+      <w:pPr>
+        <w:bidi/>
+        <w:jc w:val="both"/>
+        <w:rPr>
+          <w:rFonts w:ascii="Vazir" w:hAnsi="Vazir" w:cs="Vazir"/>
+          <w:sz w:val="24"/>
+          <w:szCs w:val="24"/>
+          <w:lang w:bidi="fa-IR"/>
+        </w:rPr>
+      </w:pPr>
+      <w:r>
+        <w:rPr>
+          <w:rFonts w:ascii="Vazir" w:hAnsi="Vazir" w:cs="Vazir"/>
+          <w:sz w:val="24"/>
+          <w:szCs w:val="24"/>
+          <w:lang w:bidi="fa-IR"/>
+        </w:rPr>
+        <w:t>start with Q or Y character.</w:t>
+      </w:r>
+    </w:p>
+    <w:p>
+      <w:pPr>
+        <w:bidi/>
+        <w:jc w:val="both"/>
+        <w:rPr>
+          <w:rFonts w:ascii="Vazir" w:hAnsi="Vazir" w:cs="Vazir"/>
+          <w:sz w:val="24"/>
+          <w:szCs w:val="24"/>
+          <w:lang w:bidi="fa-IR"/>
+        </w:rPr>
+      </w:pPr>
+    </w:p>
+    <w:p>
+      <w:pPr>
+        <w:bidi/>
+        <w:jc w:val="both"/>
+        <w:rPr>
+          <w:rFonts w:ascii="Vazir" w:hAnsi="Vazir" w:cs="Vazir"/>
+          <w:sz w:val="24"/>
+          <w:szCs w:val="24"/>
+          <w:lang w:bidi="fa-IR"/>
+        </w:rPr>
+      </w:pPr>
+    </w:p>
+    <w:p>
+      <w:pPr>
+        <w:bidi/>
+        <w:jc w:val="both"/>
+        <w:rPr>
+          <w:rFonts w:ascii="Vazir" w:hAnsi="Vazir" w:cs="Vazir"/>
+          <w:sz w:val="24"/>
+          <w:szCs w:val="24"/>
+          <w:lang w:bidi="fa-IR"/>
+        </w:rPr>
+      </w:pPr>
+    </w:p>
+    <w:p>
+      <w:pPr>
+        <w:bidi/>
+        <w:jc w:val="both"/>
+        <w:rPr>
+          <w:rFonts w:ascii="Vazir" w:hAnsi="Vazir" w:cs="Vazir"/>
+          <w:sz w:val="24"/>
+          <w:szCs w:val="24"/>
+          <w:lang w:bidi="fa-IR"/>
+        </w:rPr>
+      </w:pPr>
+    </w:p>
+    <w:p>
+      <w:pPr>
+        <w:bidi/>
+        <w:jc w:val="both"/>
+        <w:rPr>
+          <w:rFonts w:ascii="Vazir" w:hAnsi="Vazir" w:cs="Vazir"/>
+          <w:sz w:val="24"/>
+          <w:szCs w:val="24"/>
+          <w:lang w:bidi="fa-IR"/>
+        </w:rPr>
+      </w:pPr>
+    </w:p>
+    <w:p>
+      <w:pPr>
+        <w:bidi/>
+        <w:jc w:val="both"/>
+        <w:rPr>
+          <w:rFonts w:ascii="Vazir" w:hAnsi="Vazir" w:cs="Vazir"/>
+          <w:sz w:val="24"/>
+          <w:szCs w:val="24"/>
+          <w:lang w:bidi="fa-IR"/>
+        </w:rPr>
+      </w:pPr>
+    </w:p>
+    <w:p>
+      <w:pPr>
+        <w:bidi/>
+        <w:jc w:val="both"/>
+        <w:rPr>
+          <w:rFonts w:ascii="Vazir" w:hAnsi="Vazir" w:cs="Vazir"/>
+          <w:sz w:val="24"/>
+          <w:szCs w:val="24"/>
+          <w:lang w:bidi="fa-IR"/>
+        </w:rPr>
+      </w:pPr>
+    </w:p>
+    <w:p>
+      <w:pPr>
+        <w:bidi/>
+        <w:jc w:val="both"/>
+        <w:rPr>
+          <w:rFonts w:ascii="Vazir" w:hAnsi="Vazir" w:cs="Vazir"/>
+          <w:sz w:val="24"/>
+          <w:szCs w:val="24"/>
+          <w:lang w:bidi="fa-IR"/>
+        </w:rPr>
+      </w:pPr>
+    </w:p>
+    <w:p>
+      <w:pPr>
+        <w:bidi/>
+        <w:jc w:val="both"/>
+        <w:rPr>
+          <w:rFonts w:ascii="Vazir" w:hAnsi="Vazir" w:cs="Vazir"/>
+          <w:sz w:val="24"/>
+          <w:szCs w:val="24"/>
+          <w:lang w:bidi="fa-IR"/>
+        </w:rPr>
+      </w:pPr>
+    </w:p>
+    <w:p>
+      <w:pPr>
+        <w:bidi/>
+        <w:jc w:val="both"/>
+        <w:rPr>
+          <w:rFonts w:ascii="Vazir" w:hAnsi="Vazir" w:cs="Vazir"/>
+          <w:sz w:val="24"/>
+          <w:szCs w:val="24"/>
+          <w:lang w:bidi="fa-IR"/>
+        </w:rPr>
+      </w:pPr>
+    </w:p>
+    <w:p>
+      <w:pPr>
+        <w:bidi/>
+        <w:jc w:val="both"/>
+        <w:rPr>
+          <w:rFonts w:ascii="Vazir" w:hAnsi="Vazir" w:cs="Vazir"/>
+          <w:sz w:val="24"/>
+          <w:szCs w:val="24"/>
+          <w:lang w:bidi="fa-IR"/>
+        </w:rPr>
+      </w:pPr>
+    </w:p>
+    <w:p>
+      <w:pPr>
+        <w:bidi/>
+        <w:jc w:val="both"/>
+        <w:rPr>
+          <w:rFonts w:ascii="Vazir" w:hAnsi="Vazir" w:cs="Vazir"/>
+          <w:sz w:val="24"/>
+          <w:szCs w:val="24"/>
+          <w:lang w:bidi="fa-IR"/>
+        </w:rPr>
+      </w:pPr>
+    </w:p>
+    <w:p>
+      <w:pPr>
+        <w:bidi/>
+        <w:jc w:val="both"/>
+        <w:rPr>
+          <w:rFonts w:ascii="Vazir" w:hAnsi="Vazir" w:cs="Vazir"/>
+          <w:sz w:val="24"/>
+          <w:szCs w:val="24"/>
+          <w:lang w:bidi="fa-IR"/>
+        </w:rPr>
+      </w:pPr>
+    </w:p>
+    <w:p>
+      <w:pPr>
+        <w:bidi/>
+        <w:jc w:val="both"/>
+        <w:rPr>
+          <w:rFonts w:ascii="Vazir" w:hAnsi="Vazir" w:cs="Vazir"/>
+          <w:sz w:val="24"/>
+          <w:szCs w:val="24"/>
+          <w:lang w:bidi="fa-IR"/>
+        </w:rPr>
+      </w:pPr>
+    </w:p>
+    <w:p>
+      <w:pPr>
+        <w:bidi/>
+        <w:jc w:val="both"/>
+        <w:rPr>
+          <w:rFonts w:ascii="Vazir" w:hAnsi="Vazir" w:cs="Vazir"/>
+          <w:sz w:val="24"/>
+          <w:szCs w:val="24"/>
+          <w:lang w:bidi="fa-IR"/>
+        </w:rPr>
+      </w:pPr>
+    </w:p>
+    <w:p>
+      <w:pPr>
+        <w:bidi/>
+        <w:jc w:val="both"/>
+        <w:rPr>
+          <w:rFonts w:ascii="Vazir" w:hAnsi="Vazir" w:cs="Vazir" w:hint="cs"/>
+          <w:sz w:val="24"/>
+          <w:szCs w:val="24"/>
+          <w:lang w:bidi="fa-IR"/>
+        </w:rPr>
+      </w:pPr>
     </w:p>
     <w:p>
       <w:pPr>

</xml_diff>